<commit_message>
Corregido error en pdf y parametro chapters deprecated
</commit_message>
<xml_diff>
--- a/doc/export/leeme-book.docx
+++ b/doc/export/leeme-book.docx
@@ -190,7 +190,7 @@
           <wp:inline>
             <wp:extent cx="5334000" cy="3265227"/>
             <wp:effectExtent b="0" l="0" r="0" t="0"/>
-            <wp:docPr descr="" id="1" name="Picture"/>
+            <wp:docPr descr="" title="" id="1" name="Picture"/>
             <a:graphic>
               <a:graphicData uri="http://schemas.openxmlformats.org/drawingml/2006/picture">
                 <pic:pic>
@@ -1221,7 +1221,7 @@
       </w:pPr>
       <w:r>
         <w:rPr>
-          <w:rStyle w:val="OtherTok"/>
+          <w:rStyle w:val="VariableTok"/>
         </w:rPr>
         <w:t xml:space="preserve">BUILD_REVEAL_SLIDES=</w:t>
       </w:r>
@@ -1236,7 +1236,7 @@
       </w:r>
       <w:r>
         <w:rPr>
-          <w:rStyle w:val="OtherTok"/>
+          <w:rStyle w:val="VariableTok"/>
         </w:rPr>
         <w:t xml:space="preserve">BUILD_REVEAL_SLIDES_PDF=</w:t>
       </w:r>
@@ -1251,7 +1251,7 @@
       </w:r>
       <w:r>
         <w:rPr>
-          <w:rStyle w:val="OtherTok"/>
+          <w:rStyle w:val="VariableTok"/>
         </w:rPr>
         <w:t xml:space="preserve">BUILD_REVEAL_SLIDES_ONLINE=</w:t>
       </w:r>
@@ -1266,7 +1266,7 @@
       </w:r>
       <w:r>
         <w:rPr>
-          <w:rStyle w:val="OtherTok"/>
+          <w:rStyle w:val="VariableTok"/>
         </w:rPr>
         <w:t xml:space="preserve">BUILD_REVEAL_SLIDES_ALTERNATIVE=</w:t>
       </w:r>
@@ -1281,7 +1281,7 @@
       </w:r>
       <w:r>
         <w:rPr>
-          <w:rStyle w:val="OtherTok"/>
+          <w:rStyle w:val="VariableTok"/>
         </w:rPr>
         <w:t xml:space="preserve">BUILD_REVEAL_SLIDES_ALTERNATIVE_PDF=</w:t>
       </w:r>
@@ -1296,7 +1296,7 @@
       </w:r>
       <w:r>
         <w:rPr>
-          <w:rStyle w:val="OtherTok"/>
+          <w:rStyle w:val="VariableTok"/>
         </w:rPr>
         <w:t xml:space="preserve">BUILD_REVEAL_SLIDES_ALTERNATIVE_ONLINE=</w:t>
       </w:r>
@@ -1314,7 +1314,7 @@
       </w:r>
       <w:r>
         <w:rPr>
-          <w:rStyle w:val="OtherTok"/>
+          <w:rStyle w:val="VariableTok"/>
         </w:rPr>
         <w:t xml:space="preserve">BUILD_HTML_BOOK=</w:t>
       </w:r>
@@ -1329,7 +1329,7 @@
       </w:r>
       <w:r>
         <w:rPr>
-          <w:rStyle w:val="OtherTok"/>
+          <w:rStyle w:val="VariableTok"/>
         </w:rPr>
         <w:t xml:space="preserve">BUILD_DOCX_BOOK=</w:t>
       </w:r>
@@ -1344,7 +1344,7 @@
       </w:r>
       <w:r>
         <w:rPr>
-          <w:rStyle w:val="OtherTok"/>
+          <w:rStyle w:val="VariableTok"/>
         </w:rPr>
         <w:t xml:space="preserve">BUILD_EPUB_BOOK=</w:t>
       </w:r>
@@ -2592,7 +2592,7 @@
     </w:lvl>
   </w:abstractNum>
   <w:abstractNum w:abstractNumId="990">
-    <w:nsid w:val="a0691d46"/>
+    <w:nsid w:val="626fba5f"/>
     <w:multiLevelType w:val="multilevel"/>
     <w:lvl w:ilvl="0">
       <w:numFmt w:val="bullet"/>
@@ -2673,7 +2673,7 @@
     </w:lvl>
   </w:abstractNum>
   <w:abstractNum w:abstractNumId="991">
-    <w:nsid w:val="3b341b88"/>
+    <w:nsid w:val="2a42e06f"/>
     <w:multiLevelType w:val="multilevel"/>
     <w:lvl w:ilvl="0">
       <w:numFmt w:val="bullet"/>

</xml_diff>